<commit_message>
Update code learn from KHOA-PHAM
</commit_message>
<xml_diff>
--- a/_Mobile_note.docx
+++ b/_Mobile_note.docx
@@ -9463,26 +9463,781 @@
       </w:r>
     </w:p>
     <w:p/>
+    <w:p>
+      <w:r>
+        <w:rPr>
+          <w:b/>
+        </w:rPr>
+        <w:t>Menu</w:t>
+      </w:r>
+      <w:r>
+        <w:t>: 2 dạng menu: menu của hệ thống và menu custom</w:t>
+      </w:r>
+    </w:p>
+    <w:p/>
+    <w:p>
+      <w:bookmarkStart w:id="0" w:name="_GoBack"/>
+      <w:r>
+        <w:rPr>
+          <w:b/>
+        </w:rPr>
+        <w:t>Dialog</w:t>
+      </w:r>
+      <w:bookmarkEnd w:id="0"/>
+      <w:r>
+        <w:t>: 2 dạng dialog: dialog của hệ thống và dialog custom</w:t>
+      </w:r>
+    </w:p>
     <w:p/>
     <w:p/>
     <w:p/>
     <w:p/>
     <w:p/>
+    <w:p>
+      <w:r>
+        <w:t>Date time:</w:t>
+      </w:r>
+    </w:p>
+    <w:p>
+      <w:r>
+        <w:t>- Giá trị month được tính từ 0-11 tháng</w:t>
+      </w:r>
+    </w:p>
+    <w:p/>
+    <w:p>
+      <w:r>
+        <w:rPr>
+          <w:b/>
+        </w:rPr>
+        <w:t>Intent</w:t>
+      </w:r>
+      <w:r>
+        <w:t>: Có 2 dạng intent(implicit và explicit)</w:t>
+      </w:r>
+      <w:r>
+        <w:br/>
+        <w:t xml:space="preserve">- </w:t>
+      </w:r>
+      <w:r>
+        <w:t>implicit</w:t>
+      </w:r>
+      <w:r>
+        <w:t xml:space="preserve"> Intent: </w:t>
+      </w:r>
+      <w:r>
+        <w:t>intent có parameter xác định rõ activity để redirect tới(activity khác)</w:t>
+      </w:r>
+      <w:r>
+        <w:br/>
+      </w:r>
+      <w:r>
+        <w:t xml:space="preserve">- </w:t>
+      </w:r>
+      <w:r>
+        <w:t>ex</w:t>
+      </w:r>
+      <w:r>
+        <w:t>plicit Intent:</w:t>
+      </w:r>
+      <w:r>
+        <w:t xml:space="preserve"> </w:t>
+      </w:r>
+      <w:r>
+        <w:t>intent</w:t>
+      </w:r>
+      <w:r>
+        <w:t xml:space="preserve"> không</w:t>
+      </w:r>
+      <w:r>
+        <w:t xml:space="preserve"> có parameter xác định rõ activity để redirect tới</w:t>
+      </w:r>
+      <w:r>
+        <w:t>(intent camera, phone, message,…)</w:t>
+      </w:r>
+    </w:p>
+    <w:p/>
+    <w:p>
+      <w:r>
+        <w:rPr>
+          <w:b/>
+        </w:rPr>
+        <w:t>Shared Preferences</w:t>
+      </w:r>
+      <w:r>
+        <w:t>: File để lưu lại 1 số thông tin cơ bản của Application, thông tin này sẽ tồn tại cùng với Application, khi user gỡ App thì thông tin này cũng sẽ mất.</w:t>
+      </w:r>
+    </w:p>
+    <w:p/>
+    <w:p>
+      <w:r>
+        <w:rPr>
+          <w:b/>
+        </w:rPr>
+        <w:t>Animation</w:t>
+      </w:r>
+      <w:r>
+        <w:t>:</w:t>
+      </w:r>
+    </w:p>
+    <w:p>
+      <w:r>
+        <w:t xml:space="preserve">- </w:t>
+      </w:r>
+      <w:r>
+        <w:t>fillAfter="</w:t>
+      </w:r>
+      <w:r>
+        <w:t>false/</w:t>
+      </w:r>
+      <w:r>
+        <w:t>true"</w:t>
+      </w:r>
+      <w:r>
+        <w:t>: không giữ lại hoặc giữ lại trạng thái cuối cùng của animation</w:t>
+      </w:r>
+      <w:r>
+        <w:t xml:space="preserve">. </w:t>
+      </w:r>
+      <w:r>
+        <w:t xml:space="preserve">Default là </w:t>
+      </w:r>
+      <w:r>
+        <w:t>false</w:t>
+      </w:r>
+    </w:p>
+    <w:p>
+      <w:r>
+        <w:t xml:space="preserve">1. Alpha: </w:t>
+      </w:r>
+      <w:r>
+        <w:t>Hiệu ứng làm mờ</w:t>
+      </w:r>
+    </w:p>
+    <w:p>
+      <w:r>
+        <w:t xml:space="preserve">- </w:t>
+      </w:r>
+      <w:r>
+        <w:t>fromAlpha</w:t>
+      </w:r>
+      <w:r>
+        <w:t>: Độ mờ bắt đầ</w:t>
+      </w:r>
+      <w:r>
+        <w:t>u</w:t>
+      </w:r>
+      <w:r>
+        <w:br/>
+      </w:r>
+      <w:r>
+        <w:t xml:space="preserve">- </w:t>
+      </w:r>
+      <w:r>
+        <w:t>to</w:t>
+      </w:r>
+      <w:r>
+        <w:t>Alpha</w:t>
+      </w:r>
+      <w:r>
+        <w:t xml:space="preserve">: Độ mờ </w:t>
+      </w:r>
+      <w:r>
+        <w:t>kế</w:t>
+      </w:r>
+      <w:r>
+        <w:t>t thúc</w:t>
+      </w:r>
+      <w:r>
+        <w:br/>
+      </w:r>
+      <w:r>
+        <w:t xml:space="preserve">- </w:t>
+      </w:r>
+      <w:r>
+        <w:t>duration</w:t>
+      </w:r>
+      <w:r>
+        <w:t xml:space="preserve">: Thời gian chuyển từ </w:t>
+      </w:r>
+      <w:r>
+        <w:t>fromAlpha</w:t>
+      </w:r>
+      <w:r>
+        <w:t xml:space="preserve"> sang </w:t>
+      </w:r>
+      <w:r>
+        <w:t>to</w:t>
+      </w:r>
+      <w:r>
+        <w:t>Alpha</w:t>
+      </w:r>
+      <w:r>
+        <w:br/>
+      </w:r>
+      <w:r>
+        <w:t xml:space="preserve">- </w:t>
+      </w:r>
+      <w:r>
+        <w:t>repeatCount="</w:t>
+      </w:r>
+      <w:r>
+        <w:t>số lần lặp lại</w:t>
+      </w:r>
+      <w:r>
+        <w:t>"</w:t>
+      </w:r>
+      <w:r>
+        <w:t xml:space="preserve">: nếu setting </w:t>
+      </w:r>
+      <w:r>
+        <w:t>repeatCount="</w:t>
+      </w:r>
+      <w:r>
+        <w:t xml:space="preserve"> </w:t>
+      </w:r>
+      <w:r>
+        <w:t>infinite"</w:t>
+      </w:r>
+      <w:r>
+        <w:t xml:space="preserve"> sẽ lặp lại vô tận</w:t>
+      </w:r>
+      <w:r>
+        <w:br/>
+      </w:r>
+      <w:r>
+        <w:t xml:space="preserve">- </w:t>
+      </w:r>
+      <w:r>
+        <w:t>repeatMode=" restart</w:t>
+      </w:r>
+      <w:r>
+        <w:t>/</w:t>
+      </w:r>
+      <w:r>
+        <w:t>reverse"</w:t>
+      </w:r>
+      <w:r>
+        <w:t xml:space="preserve">: hiệu ứng chuyển từ </w:t>
+      </w:r>
+      <w:r>
+        <w:t>fromAlpha</w:t>
+      </w:r>
+      <w:r>
+        <w:t xml:space="preserve"> sang to</w:t>
+      </w:r>
+      <w:r>
+        <w:t>Alpha</w:t>
+      </w:r>
+      <w:r>
+        <w:t xml:space="preserve">. Default là </w:t>
+      </w:r>
+      <w:r>
+        <w:t>restart</w:t>
+      </w:r>
+    </w:p>
+    <w:p>
+      <w:r>
+        <w:t>2. Rotate: Hiệu ứng xoay</w:t>
+      </w:r>
+    </w:p>
+    <w:p>
+      <w:r>
+        <w:t xml:space="preserve">- </w:t>
+      </w:r>
+      <w:r>
+        <w:t>fromDegrees="0": Góc xoay bắt đầu</w:t>
+      </w:r>
+      <w:r>
+        <w:br/>
+      </w:r>
+      <w:r>
+        <w:t>-</w:t>
+      </w:r>
+      <w:r>
+        <w:t xml:space="preserve"> </w:t>
+      </w:r>
+      <w:r>
+        <w:t>toDegrees="90"</w:t>
+      </w:r>
+      <w:r>
+        <w:t>: Góc xoay kết thúc</w:t>
+      </w:r>
+      <w:r>
+        <w:br/>
+      </w:r>
+      <w:r>
+        <w:t>-</w:t>
+      </w:r>
+      <w:r>
+        <w:t xml:space="preserve"> </w:t>
+      </w:r>
+      <w:r>
+        <w:t>pivotX="50%": Vị trí xoay trục tung</w:t>
+      </w:r>
+      <w:r>
+        <w:br/>
+      </w:r>
+      <w:r>
+        <w:t>-</w:t>
+      </w:r>
+      <w:r>
+        <w:t xml:space="preserve"> </w:t>
+      </w:r>
+      <w:r>
+        <w:t>pivotY="50%"</w:t>
+      </w:r>
+      <w:r>
+        <w:t>: Vị trí xoay trục hoành</w:t>
+      </w:r>
+      <w:r>
+        <w:br/>
+      </w:r>
+      <w:r>
+        <w:t xml:space="preserve">- </w:t>
+      </w:r>
+      <w:r>
+        <w:t>duration</w:t>
+      </w:r>
+      <w:r>
+        <w:t>: Thời gian chuyển từ fromDegrees</w:t>
+      </w:r>
+      <w:r>
+        <w:t xml:space="preserve"> </w:t>
+      </w:r>
+      <w:r>
+        <w:t xml:space="preserve">sang </w:t>
+      </w:r>
+      <w:r>
+        <w:t>toDegrees</w:t>
+      </w:r>
+      <w:r>
+        <w:br/>
+      </w:r>
+      <w:r>
+        <w:t xml:space="preserve">- </w:t>
+      </w:r>
+      <w:r>
+        <w:t>repeatCount="</w:t>
+      </w:r>
+      <w:r>
+        <w:t>số lần lặp lại</w:t>
+      </w:r>
+      <w:r>
+        <w:t>"</w:t>
+      </w:r>
+      <w:r>
+        <w:t xml:space="preserve">: nếu setting </w:t>
+      </w:r>
+      <w:r>
+        <w:t>repeatCount=" infinite"</w:t>
+      </w:r>
+      <w:r>
+        <w:t xml:space="preserve"> sẽ lặp lại vô tận</w:t>
+      </w:r>
+      <w:r>
+        <w:br/>
+      </w:r>
+      <w:r>
+        <w:t xml:space="preserve">- </w:t>
+      </w:r>
+      <w:r>
+        <w:t>repeatMode=" restart</w:t>
+      </w:r>
+      <w:r>
+        <w:t>/</w:t>
+      </w:r>
+      <w:r>
+        <w:t>reverse"</w:t>
+      </w:r>
+      <w:r>
+        <w:t>: hiệu ứng chuyển từ fromDegrees</w:t>
+      </w:r>
+      <w:r>
+        <w:t xml:space="preserve"> </w:t>
+      </w:r>
+      <w:r>
+        <w:t xml:space="preserve">sang </w:t>
+      </w:r>
+      <w:r>
+        <w:t>toDegrees</w:t>
+      </w:r>
+      <w:r>
+        <w:t xml:space="preserve">. Default là </w:t>
+      </w:r>
+      <w:r>
+        <w:t>restart</w:t>
+      </w:r>
+    </w:p>
+    <w:p>
+      <w:r>
+        <w:t>3. Scale: Setting phóng to thu nhỏ</w:t>
+      </w:r>
+    </w:p>
+    <w:p>
+      <w:r>
+        <w:t>- fromXScale="1.0":</w:t>
+      </w:r>
+      <w:r>
+        <w:t xml:space="preserve"> </w:t>
+      </w:r>
+      <w:r>
+        <w:t xml:space="preserve">Vị trí phóng to/ thu nhỏ </w:t>
+      </w:r>
+      <w:r>
+        <w:t xml:space="preserve">theo </w:t>
+      </w:r>
+      <w:r>
+        <w:t>trục X</w:t>
+      </w:r>
+      <w:r>
+        <w:br/>
+        <w:t xml:space="preserve">- </w:t>
+      </w:r>
+      <w:r>
+        <w:t>toXScale="2.0"</w:t>
+      </w:r>
+      <w:r>
+        <w:t>:</w:t>
+      </w:r>
+      <w:r>
+        <w:t xml:space="preserve"> </w:t>
+      </w:r>
+      <w:r>
+        <w:t>Vị trí phóng to/ thu nhỏ theo trục X</w:t>
+      </w:r>
+      <w:r>
+        <w:br/>
+      </w:r>
+      <w:r>
+        <w:lastRenderedPageBreak/>
+        <w:t xml:space="preserve">- </w:t>
+      </w:r>
+      <w:r>
+        <w:t>fromYScale="1.0"</w:t>
+      </w:r>
+      <w:r>
+        <w:t xml:space="preserve">: </w:t>
+      </w:r>
+      <w:r>
+        <w:t xml:space="preserve"> </w:t>
+      </w:r>
+      <w:r>
+        <w:t xml:space="preserve">Vị trí phóng to/ thu nhỏ theo trục </w:t>
+      </w:r>
+      <w:r>
+        <w:t>Y</w:t>
+      </w:r>
+      <w:r>
+        <w:br/>
+        <w:t xml:space="preserve">- </w:t>
+      </w:r>
+      <w:r>
+        <w:t>toYScale="2.0"</w:t>
+      </w:r>
+      <w:r>
+        <w:t>:</w:t>
+      </w:r>
+      <w:r>
+        <w:t xml:space="preserve"> </w:t>
+      </w:r>
+      <w:r>
+        <w:t xml:space="preserve">Vị trí phóng to/ thu nhỏ theo trục </w:t>
+      </w:r>
+      <w:r>
+        <w:t>Y</w:t>
+      </w:r>
+      <w:r>
+        <w:br/>
+        <w:t xml:space="preserve">- </w:t>
+      </w:r>
+      <w:r>
+        <w:t>pivotX="50%"</w:t>
+      </w:r>
+      <w:r>
+        <w:t xml:space="preserve">: </w:t>
+      </w:r>
+      <w:r>
+        <w:t xml:space="preserve">Vị trí </w:t>
+      </w:r>
+      <w:r>
+        <w:t>phóng to/ thu nhỏ trục X</w:t>
+      </w:r>
+      <w:r>
+        <w:br/>
+        <w:t xml:space="preserve">- </w:t>
+      </w:r>
+      <w:r>
+        <w:t>pivotY="5%"</w:t>
+      </w:r>
+      <w:r>
+        <w:t>:</w:t>
+      </w:r>
+      <w:r>
+        <w:t xml:space="preserve"> </w:t>
+      </w:r>
+      <w:r>
+        <w:t xml:space="preserve">Vị trí phóng to/ thu nhỏ trục </w:t>
+      </w:r>
+      <w:r>
+        <w:t>Y</w:t>
+      </w:r>
+      <w:r>
+        <w:br/>
+        <w:t xml:space="preserve">- </w:t>
+      </w:r>
+      <w:r>
+        <w:t>repeatCount</w:t>
+      </w:r>
+      <w:r>
+        <w:t>="</w:t>
+      </w:r>
+      <w:r>
+        <w:t>số lần lặp lại</w:t>
+      </w:r>
+      <w:r>
+        <w:t>"</w:t>
+      </w:r>
+      <w:r>
+        <w:t xml:space="preserve">: nếu setting </w:t>
+      </w:r>
+      <w:r>
+        <w:t>repeatCount=" infinite"</w:t>
+      </w:r>
+      <w:r>
+        <w:t xml:space="preserve"> sẽ lặp lại vô tận</w:t>
+      </w:r>
+      <w:r>
+        <w:t xml:space="preserve"> </w:t>
+      </w:r>
+      <w:r>
+        <w:br/>
+      </w:r>
+      <w:r>
+        <w:t xml:space="preserve">- </w:t>
+      </w:r>
+      <w:r>
+        <w:t>repeatMode=</w:t>
+      </w:r>
+      <w:r>
+        <w:t>=" restart</w:t>
+      </w:r>
+      <w:r>
+        <w:t>/</w:t>
+      </w:r>
+      <w:r>
+        <w:t>reverse"</w:t>
+      </w:r>
+      <w:r>
+        <w:t xml:space="preserve">: hiệu ứng chuyển từ fromDegrees sang </w:t>
+      </w:r>
+      <w:r>
+        <w:t>toDegrees</w:t>
+      </w:r>
+      <w:r>
+        <w:t xml:space="preserve">. Default là </w:t>
+      </w:r>
+      <w:r>
+        <w:t>restart</w:t>
+      </w:r>
+      <w:r>
+        <w:br/>
+        <w:t xml:space="preserve">- </w:t>
+      </w:r>
+      <w:r>
+        <w:t>duration="2000"</w:t>
+      </w:r>
+      <w:r>
+        <w:t xml:space="preserve">: </w:t>
+      </w:r>
+      <w:r>
+        <w:t xml:space="preserve">Thời gian chuyển từ </w:t>
+      </w:r>
+      <w:r>
+        <w:t>phóng to/thu nhỏ</w:t>
+      </w:r>
+    </w:p>
+    <w:p>
+      <w:r>
+        <w:rPr>
+          <w:lang w:val="vi-VN"/>
+        </w:rPr>
+        <w:t>4. Translate:</w:t>
+      </w:r>
+      <w:r>
+        <w:t xml:space="preserve"> Setting di chuyển (nếu có n setting translate sẽ được xử lý theo thứ tự trên xuống)</w:t>
+      </w:r>
+    </w:p>
+    <w:p>
+      <w:r>
+        <w:t xml:space="preserve">- </w:t>
+      </w:r>
+      <w:r>
+        <w:t>fromXDelta</w:t>
+      </w:r>
+      <w:r>
+        <w:t xml:space="preserve">="0": Vị trí </w:t>
+      </w:r>
+      <w:r>
+        <w:t>di chuyển bắt đầu</w:t>
+      </w:r>
+      <w:r>
+        <w:t xml:space="preserve"> theo trục X</w:t>
+      </w:r>
+      <w:r>
+        <w:br/>
+        <w:t xml:space="preserve">- </w:t>
+      </w:r>
+      <w:r>
+        <w:t>toXDelta</w:t>
+      </w:r>
+      <w:r>
+        <w:t>="</w:t>
+      </w:r>
+      <w:r>
+        <w:t>500</w:t>
+      </w:r>
+      <w:r>
+        <w:t>"</w:t>
+      </w:r>
+      <w:r>
+        <w:t xml:space="preserve">: Vị trí di chuyển </w:t>
+      </w:r>
+      <w:r>
+        <w:t>kết thúc</w:t>
+      </w:r>
+      <w:r>
+        <w:t xml:space="preserve"> theo trục X</w:t>
+      </w:r>
+      <w:r>
+        <w:br/>
+        <w:t xml:space="preserve">- </w:t>
+      </w:r>
+      <w:r>
+        <w:t>fromYDelta</w:t>
+      </w:r>
+      <w:r>
+        <w:t>="0"</w:t>
+      </w:r>
+      <w:r>
+        <w:t>:  Vị trí di chuyển bắt đầu theo trục Y</w:t>
+      </w:r>
+      <w:r>
+        <w:br/>
+        <w:t xml:space="preserve">- </w:t>
+      </w:r>
+      <w:r>
+        <w:t xml:space="preserve">toYDelta </w:t>
+      </w:r>
+      <w:r>
+        <w:t>="</w:t>
+      </w:r>
+      <w:r>
+        <w:t>500</w:t>
+      </w:r>
+      <w:r>
+        <w:t>"</w:t>
+      </w:r>
+      <w:r>
+        <w:t>:</w:t>
+      </w:r>
+      <w:r>
+        <w:t xml:space="preserve"> </w:t>
+      </w:r>
+      <w:r>
+        <w:t>Vị trí di chuyển kết thúc theo trục Y</w:t>
+      </w:r>
+      <w:r>
+        <w:br/>
+        <w:t xml:space="preserve">- </w:t>
+      </w:r>
+      <w:r>
+        <w:t>repeatCount</w:t>
+      </w:r>
+      <w:r>
+        <w:t>="</w:t>
+      </w:r>
+      <w:r>
+        <w:t>số lần lặp lại</w:t>
+      </w:r>
+      <w:r>
+        <w:t>"</w:t>
+      </w:r>
+      <w:r>
+        <w:t xml:space="preserve">: nếu setting </w:t>
+      </w:r>
+      <w:r>
+        <w:t>repeatCount=" infinite"</w:t>
+      </w:r>
+      <w:r>
+        <w:t xml:space="preserve"> sẽ lặp lại vô tận </w:t>
+      </w:r>
+      <w:r>
+        <w:br/>
+        <w:t xml:space="preserve">- </w:t>
+      </w:r>
+      <w:r>
+        <w:t>repeatMode=</w:t>
+      </w:r>
+      <w:r>
+        <w:t>=" restart</w:t>
+      </w:r>
+      <w:r>
+        <w:t>/</w:t>
+      </w:r>
+      <w:r>
+        <w:t>reverse"</w:t>
+      </w:r>
+      <w:r>
+        <w:t xml:space="preserve">: hiệu ứng chuyển từ fromDegrees sang </w:t>
+      </w:r>
+      <w:r>
+        <w:t>toDegrees</w:t>
+      </w:r>
+      <w:r>
+        <w:t xml:space="preserve">. Default là </w:t>
+      </w:r>
+      <w:r>
+        <w:t>restart</w:t>
+      </w:r>
+      <w:r>
+        <w:br/>
+        <w:t xml:space="preserve">- </w:t>
+      </w:r>
+      <w:r>
+        <w:t>duration="2000"</w:t>
+      </w:r>
+      <w:r>
+        <w:t xml:space="preserve">: Thời gian </w:t>
+      </w:r>
+      <w:r>
+        <w:t xml:space="preserve">di </w:t>
+      </w:r>
+      <w:r>
+        <w:t>chuyển</w:t>
+      </w:r>
+      <w:r>
+        <w:br/>
+        <w:t>- startOffset=</w:t>
+      </w:r>
+      <w:r>
+        <w:t>"</w:t>
+      </w:r>
+      <w:r>
+        <w:t>6</w:t>
+      </w:r>
+      <w:r>
+        <w:t>000"</w:t>
+      </w:r>
+      <w:r>
+        <w:t>: thời gian chờ để start translate</w:t>
+      </w:r>
+      <w:r>
+        <w:t>(dùng thuộc tính này để timing setting thứ tự thực hiện cho các translate)</w:t>
+      </w:r>
+    </w:p>
     <w:p/>
     <w:p/>
-    <w:p>
-      <w:r>
-        <w:lastRenderedPageBreak/>
-        <w:t>Date time:</w:t>
-      </w:r>
-    </w:p>
-    <w:p>
-      <w:r>
-        <w:t>- Giá trị month được tính từ 0-11 tháng</w:t>
-      </w:r>
-      <w:bookmarkStart w:id="0" w:name="_GoBack"/>
-      <w:bookmarkEnd w:id="0"/>
-    </w:p>
+    <w:p/>
     <w:p/>
     <w:sectPr>
       <w:pgSz w:w="12240" w:h="15840"/>

</xml_diff>